<commit_message>
add use cases of provider
</commit_message>
<xml_diff>
--- a/File/Use story.docx
+++ b/File/Use story.docx
@@ -1,6 +1,6 @@
 
 <file path=word/document.xml><?xml version="1.0" encoding="utf-8"?>
-<w:document xmlns:wpc="http://schemas.microsoft.com/office/word/2010/wordprocessingCanvas" xmlns:cx="http://schemas.microsoft.com/office/drawing/2014/chartex" xmlns:cx1="http://schemas.microsoft.com/office/drawing/2015/9/8/chartex" xmlns:cx2="http://schemas.microsoft.com/office/drawing/2015/10/21/chartex" xmlns:cx3="http://schemas.microsoft.com/office/drawing/2016/5/9/chartex" xmlns:cx4="http://schemas.microsoft.com/office/drawing/2016/5/10/chartex" xmlns:cx5="http://schemas.microsoft.com/office/drawing/2016/5/11/chartex" xmlns:cx6="http://schemas.microsoft.com/office/drawing/2016/5/12/chartex" xmlns:cx7="http://schemas.microsoft.com/office/drawing/2016/5/13/chartex" xmlns:cx8="http://schemas.microsoft.com/office/drawing/2016/5/14/chartex" xmlns:mc="http://schemas.openxmlformats.org/markup-compatibility/2006" xmlns:aink="http://schemas.microsoft.com/office/drawing/2016/ink" xmlns:am3d="http://schemas.microsoft.com/office/drawing/2017/model3d" xmlns:o="urn:schemas-microsoft-com:office:office" xmlns:oel="http://schemas.microsoft.com/office/2019/extlst" xmlns:r="http://schemas.openxmlformats.org/officeDocument/2006/relationships" xmlns:m="http://schemas.openxmlformats.org/officeDocument/2006/math" xmlns:v="urn:schemas-microsoft-com:vml" xmlns:wp14="http://schemas.microsoft.com/office/word/2010/wordprocessingDrawing" xmlns:wp="http://schemas.openxmlformats.org/drawingml/2006/wordprocessingDrawing" xmlns:w10="urn:schemas-microsoft-com:office:word" xmlns:w="http://schemas.openxmlformats.org/wordprocessingml/2006/main" xmlns:w14="http://schemas.microsoft.com/office/word/2010/wordml" xmlns:w15="http://schemas.microsoft.com/office/word/2012/wordml" xmlns:w16cex="http://schemas.microsoft.com/office/word/2018/wordml/cex" xmlns:w16cid="http://schemas.microsoft.com/office/word/2016/wordml/cid" xmlns:w16="http://schemas.microsoft.com/office/word/2018/wordml" xmlns:w16du="http://schemas.microsoft.com/office/word/2023/wordml/word16du" xmlns:w16sdtdh="http://schemas.microsoft.com/office/word/2020/wordml/sdtdatahash" xmlns:w16se="http://schemas.microsoft.com/office/word/2015/wordml/symex" xmlns:wpg="http://schemas.microsoft.com/office/word/2010/wordprocessingGroup" xmlns:wpi="http://schemas.microsoft.com/office/word/2010/wordprocessingInk" xmlns:wne="http://schemas.microsoft.com/office/word/2006/wordml" xmlns:wps="http://schemas.microsoft.com/office/word/2010/wordprocessingShape" mc:Ignorable="w14 w15 w16se w16cid w16 w16cex w16sdtdh wp14">
+<w:document xmlns:wpc="http://schemas.microsoft.com/office/word/2010/wordprocessingCanvas" xmlns:cx="http://schemas.microsoft.com/office/drawing/2014/chartex" xmlns:cx1="http://schemas.microsoft.com/office/drawing/2015/9/8/chartex" xmlns:cx2="http://schemas.microsoft.com/office/drawing/2015/10/21/chartex" xmlns:cx3="http://schemas.microsoft.com/office/drawing/2016/5/9/chartex" xmlns:cx4="http://schemas.microsoft.com/office/drawing/2016/5/10/chartex" xmlns:cx5="http://schemas.microsoft.com/office/drawing/2016/5/11/chartex" xmlns:cx6="http://schemas.microsoft.com/office/drawing/2016/5/12/chartex" xmlns:cx7="http://schemas.microsoft.com/office/drawing/2016/5/13/chartex" xmlns:cx8="http://schemas.microsoft.com/office/drawing/2016/5/14/chartex" xmlns:mc="http://schemas.openxmlformats.org/markup-compatibility/2006" xmlns:aink="http://schemas.microsoft.com/office/drawing/2016/ink" xmlns:am3d="http://schemas.microsoft.com/office/drawing/2017/model3d" xmlns:o="urn:schemas-microsoft-com:office:office" xmlns:oel="http://schemas.microsoft.com/office/2019/extlst" xmlns:r="http://schemas.openxmlformats.org/officeDocument/2006/relationships" xmlns:m="http://schemas.openxmlformats.org/officeDocument/2006/math" xmlns:v="urn:schemas-microsoft-com:vml" xmlns:wp14="http://schemas.microsoft.com/office/word/2010/wordprocessingDrawing" xmlns:wp="http://schemas.openxmlformats.org/drawingml/2006/wordprocessingDrawing" xmlns:w10="urn:schemas-microsoft-com:office:word" xmlns:w="http://schemas.openxmlformats.org/wordprocessingml/2006/main" xmlns:w14="http://schemas.microsoft.com/office/word/2010/wordml" xmlns:w15="http://schemas.microsoft.com/office/word/2012/wordml" xmlns:w16cex="http://schemas.microsoft.com/office/word/2018/wordml/cex" xmlns:w16cid="http://schemas.microsoft.com/office/word/2016/wordml/cid" xmlns:w16="http://schemas.microsoft.com/office/word/2018/wordml" xmlns:w16sdtdh="http://schemas.microsoft.com/office/word/2020/wordml/sdtdatahash" xmlns:w16se="http://schemas.microsoft.com/office/word/2015/wordml/symex" xmlns:wpg="http://schemas.microsoft.com/office/word/2010/wordprocessingGroup" xmlns:wpi="http://schemas.microsoft.com/office/word/2010/wordprocessingInk" xmlns:wne="http://schemas.microsoft.com/office/word/2006/wordml" xmlns:wps="http://schemas.microsoft.com/office/word/2010/wordprocessingShape" mc:Ignorable="w14 w15 w16se w16cid w16 w16cex w16sdtdh wp14">
   <w:body>
     <w:p>
       <w:r>
@@ -40,13 +40,7 @@
         <w:t>service.</w:t>
       </w:r>
     </w:p>
-    <w:p>
-      <w:pPr>
-        <w:rPr>
-          <w:rFonts w:hint="eastAsia"/>
-        </w:rPr>
-      </w:pPr>
-    </w:p>
+    <w:p/>
     <w:p>
       <w:r>
         <w:rPr>
@@ -64,13 +58,46 @@
         <w:t>t</w:t>
       </w:r>
       <w:r>
+        <w:t xml:space="preserve">omer, I want to delete my account, so that I can protect my personal information if I don’t use this account </w:t>
+      </w:r>
+      <w:r>
+        <w:t>anymore</w:t>
+      </w:r>
+      <w:r>
+        <w:t>.</w:t>
+      </w:r>
+    </w:p>
+    <w:p/>
+    <w:p>
+      <w:r>
+        <w:rPr>
+          <w:rFonts w:hint="eastAsia"/>
+        </w:rPr>
+        <w:t>A</w:t>
+      </w:r>
+      <w:r>
+        <w:t>s a cus</w:t>
+      </w:r>
+      <w:r>
+        <w:rPr>
+          <w:rFonts w:hint="eastAsia"/>
+        </w:rPr>
+        <w:t>t</w:t>
+      </w:r>
+      <w:r>
         <w:t>omer, I want to</w:t>
       </w:r>
       <w:r>
-        <w:t xml:space="preserve"> delete my account, so that I can protect my personal information if I don’t use this account </w:t>
-      </w:r>
-      <w:r>
-        <w:t>anymore</w:t>
+        <w:t xml:space="preserve"> view my personal information, browsing history and orders</w:t>
+      </w:r>
+      <w:r>
+        <w:t>, so that</w:t>
+      </w:r>
+      <w:r>
+        <w:t xml:space="preserve"> I can know what I have done in this app </w:t>
+      </w:r>
+      <w:r>
+        <w:t>even after a long period of inactivity</w:t>
       </w:r>
       <w:r>
         <w:t>.</w:t>
@@ -97,16 +124,16 @@
         <w:t>omer, I want to</w:t>
       </w:r>
       <w:r>
-        <w:t xml:space="preserve"> view my personal information, browsing history and orders</w:t>
+        <w:t xml:space="preserve"> </w:t>
+      </w:r>
+      <w:r>
+        <w:t>modify my personal information</w:t>
       </w:r>
       <w:r>
         <w:t>, so that</w:t>
       </w:r>
       <w:r>
-        <w:t xml:space="preserve"> I can know what I have done in this app </w:t>
-      </w:r>
-      <w:r>
-        <w:t>even after a long period of inactivity</w:t>
+        <w:t xml:space="preserve"> service providers can conveniently and accurately provide me with the services I need</w:t>
       </w:r>
       <w:r>
         <w:t>.</w:t>
@@ -130,28 +157,117 @@
         <w:t>t</w:t>
       </w:r>
       <w:r>
+        <w:t xml:space="preserve">omer, I want </w:t>
+      </w:r>
+      <w:r>
+        <w:t>the system to randomly push me some services</w:t>
+      </w:r>
+      <w:r>
+        <w:t>,</w:t>
+      </w:r>
+      <w:r>
+        <w:t xml:space="preserve"> so that I can discover high-quality services that I wouldn't normally come across or pay attention to.</w:t>
+      </w:r>
+    </w:p>
+    <w:p/>
+    <w:p>
+      <w:r>
+        <w:rPr>
+          <w:rFonts w:hint="eastAsia"/>
+        </w:rPr>
+        <w:t>A</w:t>
+      </w:r>
+      <w:r>
+        <w:t>s a cus</w:t>
+      </w:r>
+      <w:r>
+        <w:rPr>
+          <w:rFonts w:hint="eastAsia"/>
+        </w:rPr>
+        <w:t>t</w:t>
+      </w:r>
+      <w:r>
         <w:t>omer, I want to</w:t>
       </w:r>
       <w:r>
         <w:t xml:space="preserve"> </w:t>
       </w:r>
       <w:r>
-        <w:t>modify my personal information</w:t>
-      </w:r>
-      <w:r>
-        <w:t>, so that</w:t>
+        <w:t>browse different service information</w:t>
+      </w:r>
+      <w:r>
+        <w:t>,</w:t>
+      </w:r>
+      <w:r>
+        <w:t xml:space="preserve"> so that I can make better choices and select services that are suitable for m</w:t>
+      </w:r>
+      <w:r>
+        <w:t>e.</w:t>
+      </w:r>
+    </w:p>
+    <w:p/>
+    <w:p>
+      <w:r>
+        <w:rPr>
+          <w:rFonts w:hint="eastAsia"/>
+        </w:rPr>
+        <w:t>A</w:t>
+      </w:r>
+      <w:r>
+        <w:t>s a cus</w:t>
+      </w:r>
+      <w:r>
+        <w:rPr>
+          <w:rFonts w:hint="eastAsia"/>
+        </w:rPr>
+        <w:t>t</w:t>
+      </w:r>
+      <w:r>
+        <w:t>omer, I want to</w:t>
+      </w:r>
+      <w:r>
+        <w:t xml:space="preserve"> browse specific categories of services</w:t>
+      </w:r>
+      <w:r>
+        <w:t>,</w:t>
+      </w:r>
+      <w:r>
+        <w:t xml:space="preserve"> so that I can efficiently choose the services that meet my needs</w:t>
+      </w:r>
+      <w:r>
+        <w:t>.</w:t>
+      </w:r>
+    </w:p>
+    <w:p/>
+    <w:p>
+      <w:r>
+        <w:rPr>
+          <w:rFonts w:hint="eastAsia"/>
+        </w:rPr>
+        <w:t>A</w:t>
+      </w:r>
+      <w:r>
+        <w:t>s a cus</w:t>
+      </w:r>
+      <w:r>
+        <w:rPr>
+          <w:rFonts w:hint="eastAsia"/>
+        </w:rPr>
+        <w:t>t</w:t>
+      </w:r>
+      <w:r>
+        <w:t>omer, I want to</w:t>
+      </w:r>
+      <w:r>
+        <w:t xml:space="preserve"> sort services based on factors such as price, ratings, and distance while browsing, so that I can easily find the best option among similar services</w:t>
+      </w:r>
+      <w:r>
+        <w:t>.</w:t>
       </w:r>
       <w:r>
         <w:t xml:space="preserve"> </w:t>
       </w:r>
-      <w:r>
-        <w:t>service providers can conveniently and accurately provide me with the services I need</w:t>
-      </w:r>
-      <w:r>
-        <w:t>.</w:t>
-      </w:r>
-    </w:p>
-    <w:p/>
+    </w:p>
     <w:p>
       <w:r>
         <w:rPr>
@@ -169,16 +285,80 @@
         <w:t>t</w:t>
       </w:r>
       <w:r>
-        <w:t xml:space="preserve">omer, I want </w:t>
-      </w:r>
-      <w:r>
-        <w:t>the system to randomly push me some services</w:t>
+        <w:t>omer, I want to</w:t>
+      </w:r>
+      <w:r>
+        <w:t xml:space="preserve"> search </w:t>
+      </w:r>
+      <w:r>
+        <w:t>while using this app</w:t>
+      </w:r>
+      <w:r>
+        <w:t>, so that I can find certain specific services or a group of specific services</w:t>
+      </w:r>
+      <w:r>
+        <w:t>.</w:t>
+      </w:r>
+    </w:p>
+    <w:p/>
+    <w:p>
+      <w:r>
+        <w:rPr>
+          <w:rFonts w:hint="eastAsia"/>
+        </w:rPr>
+        <w:t>A</w:t>
+      </w:r>
+      <w:r>
+        <w:t>s a cus</w:t>
+      </w:r>
+      <w:r>
+        <w:rPr>
+          <w:rFonts w:hint="eastAsia"/>
+        </w:rPr>
+        <w:t>t</w:t>
+      </w:r>
+      <w:r>
+        <w:t>omer, I want to</w:t>
+      </w:r>
+      <w:r>
+        <w:t xml:space="preserve"> view detailed information about a particular service, including ratings, descriptions, prices, and more, so that I can have a better understanding of whether it is suitable for me</w:t>
+      </w:r>
+      <w:r>
+        <w:t>.</w:t>
+      </w:r>
+    </w:p>
+    <w:p>
+      <w:r>
+        <w:t xml:space="preserve"> </w:t>
+      </w:r>
+    </w:p>
+    <w:p>
+      <w:r>
+        <w:rPr>
+          <w:rFonts w:hint="eastAsia"/>
+        </w:rPr>
+        <w:t>A</w:t>
+      </w:r>
+      <w:r>
+        <w:t>s a cus</w:t>
+      </w:r>
+      <w:r>
+        <w:rPr>
+          <w:rFonts w:hint="eastAsia"/>
+        </w:rPr>
+        <w:t>t</w:t>
+      </w:r>
+      <w:r>
+        <w:t>omer, I want to</w:t>
+      </w:r>
+      <w:r>
+        <w:t xml:space="preserve"> view the service provider's personal profile</w:t>
       </w:r>
       <w:r>
         <w:t>,</w:t>
       </w:r>
       <w:r>
-        <w:t xml:space="preserve"> so that I can discover high-quality services that I wouldn't normally come across or pay attention to.</w:t>
+        <w:t xml:space="preserve"> so that I can better determine whether to engage them for providing services to me.</w:t>
       </w:r>
     </w:p>
     <w:p/>
@@ -202,27 +382,82 @@
         <w:t>omer, I want to</w:t>
       </w:r>
       <w:r>
+        <w:t xml:space="preserve"> make a reservation for a service, so that it can fulfill my personal needs</w:t>
+      </w:r>
+      <w:r>
+        <w:t>.</w:t>
+      </w:r>
+      <w:r>
         <w:t xml:space="preserve"> </w:t>
       </w:r>
-      <w:r>
-        <w:t>browse different service information</w:t>
+    </w:p>
+    <w:p/>
+    <w:p>
+      <w:r>
+        <w:rPr>
+          <w:rFonts w:hint="eastAsia"/>
+        </w:rPr>
+        <w:t>A</w:t>
+      </w:r>
+      <w:r>
+        <w:t>s a cus</w:t>
+      </w:r>
+      <w:r>
+        <w:rPr>
+          <w:rFonts w:hint="eastAsia"/>
+        </w:rPr>
+        <w:t>t</w:t>
+      </w:r>
+      <w:r>
+        <w:t>omer, I want to</w:t>
+      </w:r>
+      <w:r>
+        <w:t xml:space="preserve"> modify the time, location, and other settings of my scheduled appointments, so that I can make timely adjustments to the services I need</w:t>
+      </w:r>
+      <w:r>
+        <w:t>.</w:t>
+      </w:r>
+    </w:p>
+    <w:p/>
+    <w:p>
+      <w:r>
+        <w:rPr>
+          <w:rFonts w:hint="eastAsia"/>
+        </w:rPr>
+        <w:t>A</w:t>
+      </w:r>
+      <w:r>
+        <w:t>s a cus</w:t>
+      </w:r>
+      <w:r>
+        <w:rPr>
+          <w:rFonts w:hint="eastAsia"/>
+        </w:rPr>
+        <w:t>t</w:t>
+      </w:r>
+      <w:r>
+        <w:t>omer, I want to</w:t>
+      </w:r>
+      <w:r>
+        <w:t xml:space="preserve"> receive appointment confirmation messages</w:t>
       </w:r>
       <w:r>
         <w:t>,</w:t>
       </w:r>
       <w:r>
-        <w:t xml:space="preserve"> so that I can make better choices and select services that are suitable for m</w:t>
-      </w:r>
-      <w:r>
-        <w:t>e.</w:t>
-      </w:r>
-    </w:p>
-    <w:p/>
-    <w:p>
-      <w:r>
-        <w:rPr>
-          <w:rFonts w:hint="eastAsia"/>
-        </w:rPr>
+        <w:t xml:space="preserve"> so that I can have a clear confirmation that my appointment has been successfully scheduled</w:t>
+      </w:r>
+      <w:r>
+        <w:t>.</w:t>
+      </w:r>
+    </w:p>
+    <w:p/>
+    <w:p>
+      <w:r>
+        <w:rPr>
+          <w:rFonts w:hint="eastAsia"/>
+        </w:rPr>
+        <w:lastRenderedPageBreak/>
         <w:t>A</w:t>
       </w:r>
       <w:r>
@@ -238,16 +473,13 @@
         <w:t>omer, I want to</w:t>
       </w:r>
       <w:r>
-        <w:t xml:space="preserve"> browse specific categories of services</w:t>
-      </w:r>
-      <w:r>
-        <w:t>,</w:t>
-      </w:r>
-      <w:r>
-        <w:t xml:space="preserve"> so that I can efficiently choose the services that meet my needs</w:t>
-      </w:r>
-      <w:r>
-        <w:t>.</w:t>
+        <w:t xml:space="preserve"> confirm the completion of a service, so that I can effectively end the order or transaction</w:t>
+      </w:r>
+      <w:r>
+        <w:t>.</w:t>
+      </w:r>
+      <w:r>
+        <w:t xml:space="preserve"> </w:t>
       </w:r>
     </w:p>
     <w:p/>
@@ -274,430 +506,536 @@
         <w:t xml:space="preserve"> </w:t>
       </w:r>
       <w:r>
-        <w:t>sort services based on factors such as price, ratings, and distance while browsing, so that I can easily find the best option among similar services</w:t>
-      </w:r>
-      <w:r>
-        <w:t>.</w:t>
+        <w:t>rate completed services, so that I can express my satisfaction level with the service provided</w:t>
+      </w:r>
+      <w:r>
+        <w:t>.</w:t>
+      </w:r>
+    </w:p>
+    <w:p/>
+    <w:p>
+      <w:r>
+        <w:rPr>
+          <w:rFonts w:hint="eastAsia"/>
+        </w:rPr>
+        <w:t>A</w:t>
+      </w:r>
+      <w:r>
+        <w:t>s a customer, I want to</w:t>
+      </w:r>
+      <w:r>
+        <w:t xml:space="preserve"> bookmark</w:t>
       </w:r>
       <w:r>
         <w:t xml:space="preserve"> </w:t>
       </w:r>
-    </w:p>
-    <w:p>
-      <w:r>
-        <w:rPr>
-          <w:rFonts w:hint="eastAsia"/>
-        </w:rPr>
-        <w:t>A</w:t>
-      </w:r>
-      <w:r>
-        <w:t>s a cus</w:t>
-      </w:r>
-      <w:r>
-        <w:rPr>
-          <w:rFonts w:hint="eastAsia"/>
-        </w:rPr>
-        <w:t>t</w:t>
-      </w:r>
-      <w:r>
-        <w:t>omer, I want to</w:t>
-      </w:r>
-      <w:r>
-        <w:t xml:space="preserve"> </w:t>
-      </w:r>
-      <w:r>
-        <w:t xml:space="preserve">search </w:t>
-      </w:r>
-      <w:r>
-        <w:t>while using this app</w:t>
-      </w:r>
-      <w:r>
-        <w:t>, so that I can find certain specific services or a group of specific services</w:t>
-      </w:r>
-      <w:r>
-        <w:t>.</w:t>
-      </w:r>
-    </w:p>
-    <w:p/>
-    <w:p>
-      <w:r>
-        <w:rPr>
-          <w:rFonts w:hint="eastAsia"/>
-        </w:rPr>
-        <w:t>A</w:t>
-      </w:r>
-      <w:r>
-        <w:t>s a cus</w:t>
-      </w:r>
-      <w:r>
-        <w:rPr>
-          <w:rFonts w:hint="eastAsia"/>
-        </w:rPr>
-        <w:t>t</w:t>
-      </w:r>
-      <w:r>
-        <w:t>omer, I want to</w:t>
-      </w:r>
-      <w:r>
-        <w:t xml:space="preserve"> </w:t>
-      </w:r>
-      <w:r>
-        <w:t>view detailed information about a particular service, including ratings, descriptions, prices, and more, so that I can have a better understanding of whether it is suitable for me</w:t>
-      </w:r>
-      <w:r>
-        <w:t>.</w:t>
-      </w:r>
-    </w:p>
-    <w:p>
-      <w:pPr>
-        <w:rPr>
-          <w:rFonts w:hint="eastAsia"/>
-        </w:rPr>
-      </w:pPr>
-      <w:r>
-        <w:t xml:space="preserve"> </w:t>
-      </w:r>
-    </w:p>
-    <w:p>
-      <w:r>
-        <w:rPr>
-          <w:rFonts w:hint="eastAsia"/>
-        </w:rPr>
-        <w:t>A</w:t>
-      </w:r>
-      <w:r>
-        <w:t>s a cus</w:t>
-      </w:r>
-      <w:r>
-        <w:rPr>
-          <w:rFonts w:hint="eastAsia"/>
-        </w:rPr>
-        <w:t>t</w:t>
-      </w:r>
-      <w:r>
-        <w:t>omer, I want to</w:t>
-      </w:r>
-      <w:r>
-        <w:t xml:space="preserve"> view the service provider's personal profile</w:t>
-      </w:r>
-      <w:r>
-        <w:t>,</w:t>
-      </w:r>
-      <w:r>
-        <w:t xml:space="preserve"> so that I can better determine whether to engage them for providing services to me.</w:t>
-      </w:r>
-    </w:p>
-    <w:p/>
-    <w:p>
-      <w:r>
-        <w:rPr>
-          <w:rFonts w:hint="eastAsia"/>
-        </w:rPr>
-        <w:t>A</w:t>
-      </w:r>
-      <w:r>
-        <w:t>s a cus</w:t>
-      </w:r>
-      <w:r>
-        <w:rPr>
-          <w:rFonts w:hint="eastAsia"/>
-        </w:rPr>
-        <w:t>t</w:t>
-      </w:r>
-      <w:r>
-        <w:t>omer, I want to</w:t>
-      </w:r>
-      <w:r>
-        <w:t xml:space="preserve"> </w:t>
-      </w:r>
-      <w:r>
-        <w:t>make a reservation for a service, so that it can fulfill my personal needs</w:t>
-      </w:r>
-      <w:r>
-        <w:t>.</w:t>
-      </w:r>
-      <w:r>
-        <w:t xml:space="preserve"> </w:t>
-      </w:r>
-    </w:p>
-    <w:p/>
-    <w:p>
-      <w:pPr>
-        <w:rPr>
-          <w:rFonts w:hint="eastAsia"/>
-        </w:rPr>
-      </w:pPr>
-      <w:r>
-        <w:rPr>
-          <w:rFonts w:hint="eastAsia"/>
-        </w:rPr>
-        <w:t>A</w:t>
-      </w:r>
-      <w:r>
-        <w:t>s a cus</w:t>
-      </w:r>
-      <w:r>
-        <w:rPr>
-          <w:rFonts w:hint="eastAsia"/>
-        </w:rPr>
-        <w:t>t</w:t>
-      </w:r>
-      <w:r>
-        <w:t>omer, I want to</w:t>
-      </w:r>
-      <w:r>
-        <w:t xml:space="preserve"> </w:t>
-      </w:r>
-      <w:r>
-        <w:t>modify the time, location, and other settings of my scheduled appointments, so that I can make timely adjustments to the services I need</w:t>
-      </w:r>
-      <w:r>
-        <w:t>.</w:t>
-      </w:r>
-    </w:p>
-    <w:p/>
-    <w:p>
-      <w:r>
-        <w:rPr>
-          <w:rFonts w:hint="eastAsia"/>
-        </w:rPr>
-        <w:t>A</w:t>
-      </w:r>
-      <w:r>
-        <w:t>s a cus</w:t>
-      </w:r>
-      <w:r>
-        <w:rPr>
-          <w:rFonts w:hint="eastAsia"/>
-        </w:rPr>
-        <w:t>t</w:t>
-      </w:r>
-      <w:r>
-        <w:t>omer, I want to</w:t>
-      </w:r>
-      <w:r>
-        <w:t xml:space="preserve"> </w:t>
-      </w:r>
-      <w:r>
-        <w:t>receive appointment confirmation messages</w:t>
-      </w:r>
-      <w:r>
-        <w:t>,</w:t>
-      </w:r>
-      <w:r>
-        <w:t xml:space="preserve"> so that I can have a clear confirmation that my appointment has been successfully scheduled</w:t>
-      </w:r>
-      <w:r>
-        <w:t>.</w:t>
-      </w:r>
-    </w:p>
-    <w:p/>
-    <w:p>
-      <w:pPr>
-        <w:rPr>
-          <w:rFonts w:hint="eastAsia"/>
-        </w:rPr>
-      </w:pPr>
-      <w:r>
-        <w:rPr>
-          <w:rFonts w:hint="eastAsia"/>
+      <w:r>
+        <w:t>services, so that I can keep track of good services for future use</w:t>
+      </w:r>
+      <w:r>
+        <w:t>.</w:t>
+      </w:r>
+    </w:p>
+    <w:p/>
+    <w:p>
+      <w:r>
+        <w:rPr>
+          <w:rFonts w:hint="eastAsia"/>
+        </w:rPr>
+        <w:t>A</w:t>
+      </w:r>
+      <w:r>
+        <w:t xml:space="preserve">s a customer, I want a </w:t>
+      </w:r>
+      <w:r>
+        <w:t>convenient payment system, so that I can quickly and easily pay for services</w:t>
+      </w:r>
+      <w:r>
+        <w:t>.</w:t>
+      </w:r>
+    </w:p>
+    <w:p/>
+    <w:p>
+      <w:r>
+        <w:rPr>
+          <w:rFonts w:hint="eastAsia"/>
+        </w:rPr>
+        <w:t>A</w:t>
+      </w:r>
+      <w:r>
+        <w:t xml:space="preserve">s a customer, I want to share some services in this app to my friends, so that </w:t>
+      </w:r>
+      <w:r>
+        <w:t>I can showcase some services in other applications</w:t>
+      </w:r>
+      <w:r>
+        <w:t>.</w:t>
+      </w:r>
+    </w:p>
+    <w:p/>
+    <w:p>
+      <w:r>
+        <w:rPr>
+          <w:rFonts w:hint="eastAsia"/>
+        </w:rPr>
+        <w:t>A</w:t>
+      </w:r>
+      <w:r>
+        <w:t xml:space="preserve">s a customer, I want to </w:t>
+      </w:r>
+      <w:r>
+        <w:t xml:space="preserve">file complaints against service providers, so that poor service and service providers can be held </w:t>
+      </w:r>
+      <w:r>
+        <w:t>accountable,</w:t>
+      </w:r>
+      <w:r>
+        <w:t xml:space="preserve"> and t</w:t>
+      </w:r>
+      <w:r>
+        <w:t>his will help me protect my rights and interests.</w:t>
+      </w:r>
+    </w:p>
+    <w:p/>
+    <w:p>
+      <w:r>
+        <w:rPr>
+          <w:rFonts w:hint="eastAsia"/>
+        </w:rPr>
+        <w:t>A</w:t>
+      </w:r>
+      <w:r>
+        <w:t xml:space="preserve">s a customer, I want to cancel an order if it allows, so that I can </w:t>
+      </w:r>
+      <w:r>
+        <w:t>make my bookings more flexible</w:t>
+      </w:r>
+      <w:r>
+        <w:t xml:space="preserve"> and save my money when the service is not necessary.</w:t>
+      </w:r>
+    </w:p>
+    <w:p/>
+    <w:p>
+      <w:r>
+        <w:rPr>
+          <w:rFonts w:hint="eastAsia"/>
+        </w:rPr>
+        <w:t>A</w:t>
+      </w:r>
+      <w:r>
+        <w:t>s a customer, I want to chat with the service provider, so that we can discuss the service details and make the service better.</w:t>
+      </w:r>
+    </w:p>
+    <w:p/>
+    <w:p>
+      <w:r>
+        <w:t xml:space="preserve">As a customer, I want to browse on a map, so that I can </w:t>
+      </w:r>
+      <w:r>
+        <w:t>have a more intuitive way of selecting suitable services</w:t>
+      </w:r>
+      <w:r>
+        <w:t>.</w:t>
+      </w:r>
+    </w:p>
+    <w:p/>
+    <w:p>
+      <w:r>
+        <w:br w:type="page"/>
+      </w:r>
+    </w:p>
+    <w:p>
+      <w:pPr>
+        <w:rPr>
+          <w:rFonts w:ascii="Arial" w:hAnsi="Arial"/>
+        </w:rPr>
+      </w:pPr>
+      <w:r>
+        <w:rPr>
+          <w:rFonts w:ascii="Arial" w:hAnsi="Arial"/>
         </w:rPr>
         <w:lastRenderedPageBreak/>
-        <w:t>A</w:t>
-      </w:r>
-      <w:r>
-        <w:t>s a cus</w:t>
-      </w:r>
-      <w:r>
-        <w:rPr>
-          <w:rFonts w:hint="eastAsia"/>
-        </w:rPr>
-        <w:t>t</w:t>
-      </w:r>
-      <w:r>
-        <w:t>omer, I want to</w:t>
-      </w:r>
-      <w:r>
-        <w:t xml:space="preserve"> </w:t>
-      </w:r>
-      <w:r>
-        <w:t>confirm the completion of a service, so that I can effectively end the order or transaction</w:t>
-      </w:r>
-      <w:r>
-        <w:t>.</w:t>
-      </w:r>
-      <w:r>
-        <w:t xml:space="preserve"> </w:t>
-      </w:r>
-    </w:p>
-    <w:p/>
-    <w:p>
-      <w:r>
-        <w:rPr>
-          <w:rFonts w:hint="eastAsia"/>
-        </w:rPr>
-        <w:t>A</w:t>
-      </w:r>
-      <w:r>
-        <w:t>s a cus</w:t>
-      </w:r>
-      <w:r>
-        <w:rPr>
-          <w:rFonts w:hint="eastAsia"/>
-        </w:rPr>
-        <w:t>t</w:t>
-      </w:r>
-      <w:r>
-        <w:t>omer, I want to</w:t>
-      </w:r>
-      <w:r>
-        <w:t xml:space="preserve"> </w:t>
-      </w:r>
-      <w:r>
-        <w:t>rate completed services, so that I can express my satisfaction level with the service provided</w:t>
-      </w:r>
-      <w:r>
-        <w:t>.</w:t>
-      </w:r>
-    </w:p>
-    <w:p/>
-    <w:p>
-      <w:pPr>
-        <w:rPr>
-          <w:rFonts w:hint="eastAsia"/>
-        </w:rPr>
-      </w:pPr>
-      <w:r>
-        <w:rPr>
-          <w:rFonts w:hint="eastAsia"/>
-        </w:rPr>
-        <w:t>A</w:t>
-      </w:r>
-      <w:r>
-        <w:t>s a customer, I want to</w:t>
-      </w:r>
-      <w:r>
-        <w:t xml:space="preserve"> </w:t>
-      </w:r>
-      <w:r>
-        <w:t>bookmark</w:t>
-      </w:r>
-      <w:r>
-        <w:t xml:space="preserve"> </w:t>
-      </w:r>
-      <w:r>
-        <w:t>services, so that I can keep track of good services for future use</w:t>
-      </w:r>
-      <w:r>
-        <w:t>.</w:t>
-      </w:r>
-    </w:p>
-    <w:p/>
-    <w:p>
-      <w:r>
-        <w:rPr>
-          <w:rFonts w:hint="eastAsia"/>
-        </w:rPr>
-        <w:t>A</w:t>
-      </w:r>
-      <w:r>
-        <w:t xml:space="preserve">s a customer, I want a </w:t>
-      </w:r>
-      <w:r>
-        <w:t>convenient payment system, so that I can quickly and easily pay for services</w:t>
-      </w:r>
-      <w:r>
-        <w:t>.</w:t>
-      </w:r>
-    </w:p>
-    <w:p/>
-    <w:p>
-      <w:r>
-        <w:rPr>
-          <w:rFonts w:hint="eastAsia"/>
-        </w:rPr>
-        <w:t>A</w:t>
-      </w:r>
-      <w:r>
-        <w:t xml:space="preserve">s a customer, I want to share some services in this app to my friends, so that </w:t>
-      </w:r>
-      <w:r>
-        <w:t>I can showcase some services in other applications</w:t>
-      </w:r>
-      <w:r>
-        <w:t>.</w:t>
-      </w:r>
-    </w:p>
-    <w:p/>
-    <w:p>
-      <w:r>
-        <w:rPr>
-          <w:rFonts w:hint="eastAsia"/>
-        </w:rPr>
-        <w:t>A</w:t>
-      </w:r>
-      <w:r>
-        <w:t xml:space="preserve">s a customer, I want to </w:t>
-      </w:r>
-      <w:r>
-        <w:t xml:space="preserve">file complaints against service providers, so that poor service and service providers can be held </w:t>
-      </w:r>
-      <w:r>
-        <w:t>accountable,</w:t>
-      </w:r>
-      <w:r>
-        <w:t xml:space="preserve"> and t</w:t>
-      </w:r>
-      <w:r>
-        <w:t>his will help me protect my rights and interests.</w:t>
-      </w:r>
-    </w:p>
-    <w:p/>
-    <w:p>
-      <w:r>
-        <w:rPr>
-          <w:rFonts w:hint="eastAsia"/>
-        </w:rPr>
-        <w:t>A</w:t>
-      </w:r>
-      <w:r>
-        <w:t xml:space="preserve">s a customer, I want to cancel an order if it allows, so that I can </w:t>
-      </w:r>
-      <w:r>
-        <w:t>make my bookings more flexible</w:t>
-      </w:r>
-      <w:r>
-        <w:t xml:space="preserve"> and save my money when the service is not necessary.</w:t>
-      </w:r>
-    </w:p>
-    <w:p/>
-    <w:p>
-      <w:r>
-        <w:rPr>
-          <w:rFonts w:hint="eastAsia"/>
-        </w:rPr>
-        <w:t>A</w:t>
-      </w:r>
-      <w:r>
-        <w:t>s a customer, I want to chat with the service provider, so that we can discuss the service details and make the service better.</w:t>
-      </w:r>
-    </w:p>
-    <w:p/>
-    <w:p>
-      <w:pPr>
-        <w:rPr>
-          <w:rFonts w:hint="eastAsia"/>
-        </w:rPr>
-      </w:pPr>
-      <w:r>
-        <w:t xml:space="preserve">As a customer, I want to browse on a map, so that I can </w:t>
-      </w:r>
-      <w:r>
-        <w:t>have a more intuitive way of selecting suitable services</w:t>
-      </w:r>
-      <w:r>
-        <w:t>.</w:t>
-      </w:r>
+        <w:t>As a service provider, I would like to be able to register so that I can become a full-fledged service provider</w:t>
+      </w:r>
+      <w:r>
+        <w:rPr>
+          <w:rFonts w:ascii="Arial" w:hAnsi="Arial"/>
+        </w:rPr>
+        <w:t>.</w:t>
+      </w:r>
+    </w:p>
+    <w:p>
+      <w:pPr>
+        <w:rPr>
+          <w:rFonts w:ascii="Arial" w:hAnsi="Arial"/>
+        </w:rPr>
+      </w:pPr>
+    </w:p>
+    <w:p>
+      <w:pPr>
+        <w:rPr>
+          <w:rFonts w:ascii="Arial" w:hAnsi="Arial"/>
+        </w:rPr>
+      </w:pPr>
+      <w:r>
+        <w:rPr>
+          <w:rFonts w:ascii="Arial" w:hAnsi="Arial"/>
+        </w:rPr>
+        <w:t xml:space="preserve">As a service provider, I want to be able to log in so that I can view </w:t>
+      </w:r>
+      <w:r>
+        <w:rPr>
+          <w:rFonts w:ascii="Arial" w:hAnsi="Arial"/>
+        </w:rPr>
+        <w:t xml:space="preserve">and manage </w:t>
+      </w:r>
+      <w:r>
+        <w:rPr>
+          <w:rFonts w:ascii="Arial" w:hAnsi="Arial"/>
+        </w:rPr>
+        <w:t>all kinds of information that is relevant to me</w:t>
+      </w:r>
+      <w:r>
+        <w:rPr>
+          <w:rFonts w:ascii="Arial" w:hAnsi="Arial"/>
+        </w:rPr>
+        <w:t>.</w:t>
+      </w:r>
+    </w:p>
+    <w:p>
+      <w:pPr>
+        <w:rPr>
+          <w:rFonts w:ascii="Arial" w:hAnsi="Arial"/>
+        </w:rPr>
+      </w:pPr>
+    </w:p>
+    <w:p>
+      <w:pPr>
+        <w:rPr>
+          <w:rFonts w:ascii="Arial" w:hAnsi="Arial"/>
+        </w:rPr>
+      </w:pPr>
+      <w:r>
+        <w:rPr>
+          <w:rFonts w:ascii="Arial" w:hAnsi="Arial"/>
+        </w:rPr>
+        <w:t>As a service provider, I want to be able to delete my account so that I can delete all information related to me.</w:t>
+      </w:r>
+    </w:p>
+    <w:p>
+      <w:pPr>
+        <w:rPr>
+          <w:rFonts w:ascii="Arial" w:hAnsi="Arial"/>
+        </w:rPr>
+      </w:pPr>
+    </w:p>
+    <w:p>
+      <w:pPr>
+        <w:rPr>
+          <w:rFonts w:ascii="Arial" w:hAnsi="Arial"/>
+        </w:rPr>
+      </w:pPr>
+      <w:r>
+        <w:rPr>
+          <w:rFonts w:ascii="Arial" w:hAnsi="Arial"/>
+        </w:rPr>
+        <w:t>As a service provider, I would like to be able to change my personal information so that I can always update my information to keep it correct.</w:t>
+      </w:r>
+    </w:p>
+    <w:p>
+      <w:pPr>
+        <w:rPr>
+          <w:rFonts w:ascii="Arial" w:hAnsi="Arial"/>
+        </w:rPr>
+      </w:pPr>
+    </w:p>
+    <w:p>
+      <w:pPr>
+        <w:rPr>
+          <w:rFonts w:ascii="Arial" w:hAnsi="Arial"/>
+        </w:rPr>
+      </w:pPr>
+      <w:r>
+        <w:rPr>
+          <w:rFonts w:ascii="Arial" w:hAnsi="Arial"/>
+        </w:rPr>
+        <w:t xml:space="preserve">As a service provider, I want to be able to display the services I can offer on the software </w:t>
+      </w:r>
+      <w:r>
+        <w:rPr>
+          <w:rFonts w:ascii="Arial" w:hAnsi="Arial"/>
+        </w:rPr>
+        <w:t>so that I can</w:t>
+      </w:r>
+      <w:r>
+        <w:rPr>
+          <w:rFonts w:ascii="Arial" w:hAnsi="Arial"/>
+        </w:rPr>
+        <w:t xml:space="preserve"> attract more consumers.</w:t>
+      </w:r>
+    </w:p>
+    <w:p>
+      <w:pPr>
+        <w:rPr>
+          <w:rFonts w:ascii="Arial" w:hAnsi="Arial"/>
+        </w:rPr>
+      </w:pPr>
+    </w:p>
+    <w:p>
+      <w:pPr>
+        <w:rPr>
+          <w:rFonts w:ascii="Arial" w:hAnsi="Arial"/>
+        </w:rPr>
+      </w:pPr>
+      <w:r>
+        <w:rPr>
+          <w:rFonts w:ascii="Arial" w:hAnsi="Arial"/>
+        </w:rPr>
+        <w:t>As a service provider, I would like to be able to modify the services I can offer so that I can increase or decrease the services I want to offer</w:t>
+      </w:r>
+      <w:r>
+        <w:rPr>
+          <w:rFonts w:ascii="Arial" w:hAnsi="Arial"/>
+        </w:rPr>
+        <w:t>.</w:t>
+      </w:r>
+    </w:p>
+    <w:p>
+      <w:pPr>
+        <w:rPr>
+          <w:rFonts w:ascii="Arial" w:hAnsi="Arial"/>
+        </w:rPr>
+      </w:pPr>
+    </w:p>
+    <w:p>
+      <w:pPr>
+        <w:rPr>
+          <w:rFonts w:ascii="Arial" w:hAnsi="Arial"/>
+        </w:rPr>
+      </w:pPr>
+      <w:r>
+        <w:rPr>
+          <w:rFonts w:ascii="Arial" w:hAnsi="Arial"/>
+        </w:rPr>
+        <w:t>As a service provider, I would like to be able to view my schedule so that I can easily know when I am due to provide a service and when I am free</w:t>
+      </w:r>
+      <w:r>
+        <w:rPr>
+          <w:rFonts w:ascii="Arial" w:hAnsi="Arial"/>
+        </w:rPr>
+        <w:t>.</w:t>
+      </w:r>
+    </w:p>
+    <w:p>
+      <w:pPr>
+        <w:rPr>
+          <w:rFonts w:ascii="Arial" w:hAnsi="Arial"/>
+        </w:rPr>
+      </w:pPr>
+    </w:p>
+    <w:p>
+      <w:pPr>
+        <w:rPr>
+          <w:rFonts w:ascii="Arial" w:hAnsi="Arial"/>
+        </w:rPr>
+      </w:pPr>
+      <w:r>
+        <w:rPr>
+          <w:rFonts w:ascii="Arial" w:hAnsi="Arial"/>
+        </w:rPr>
+        <w:t xml:space="preserve">As a service provider, I would like to be able to view my accepted and unaccepted orders </w:t>
+      </w:r>
+      <w:r>
+        <w:rPr>
+          <w:rFonts w:ascii="Arial" w:hAnsi="Arial"/>
+        </w:rPr>
+        <w:t>so that I can</w:t>
+      </w:r>
+      <w:r>
+        <w:rPr>
+          <w:rFonts w:ascii="Arial" w:hAnsi="Arial"/>
+        </w:rPr>
+        <w:t xml:space="preserve"> better manage my orders.</w:t>
+      </w:r>
+    </w:p>
+    <w:p>
+      <w:pPr>
+        <w:rPr>
+          <w:rFonts w:ascii="Arial" w:hAnsi="Arial"/>
+        </w:rPr>
+      </w:pPr>
+    </w:p>
+    <w:p>
+      <w:pPr>
+        <w:rPr>
+          <w:rFonts w:ascii="Arial" w:hAnsi="Arial"/>
+        </w:rPr>
+      </w:pPr>
+      <w:r>
+        <w:rPr>
+          <w:rFonts w:ascii="Arial" w:hAnsi="Arial"/>
+          <w:highlight w:val="yellow"/>
+        </w:rPr>
+        <w:t xml:space="preserve">As a service provider, I would like to be able to view the consumer's information so that I can decide </w:t>
+      </w:r>
+      <w:proofErr w:type="gramStart"/>
+      <w:r>
+        <w:rPr>
+          <w:rFonts w:ascii="Arial" w:hAnsi="Arial"/>
+          <w:highlight w:val="yellow"/>
+        </w:rPr>
+        <w:t>whether or not</w:t>
+      </w:r>
+      <w:proofErr w:type="gramEnd"/>
+      <w:r>
+        <w:rPr>
+          <w:rFonts w:ascii="Arial" w:hAnsi="Arial"/>
+          <w:highlight w:val="yellow"/>
+        </w:rPr>
+        <w:t xml:space="preserve"> to accept this order.</w:t>
+      </w:r>
+    </w:p>
+    <w:p>
+      <w:pPr>
+        <w:rPr>
+          <w:rFonts w:ascii="Arial" w:hAnsi="Arial"/>
+        </w:rPr>
+      </w:pPr>
+    </w:p>
+    <w:p>
+      <w:pPr>
+        <w:rPr>
+          <w:rFonts w:ascii="Arial" w:hAnsi="Arial"/>
+        </w:rPr>
+      </w:pPr>
+      <w:r>
+        <w:rPr>
+          <w:rFonts w:ascii="Arial" w:hAnsi="Arial"/>
+        </w:rPr>
+        <w:t>As a service provider, I want to be able to confirm orders and provide services to consumers so that I can get paid.</w:t>
+      </w:r>
+    </w:p>
+    <w:p>
+      <w:pPr>
+        <w:rPr>
+          <w:rFonts w:ascii="Arial" w:hAnsi="Arial"/>
+        </w:rPr>
+      </w:pPr>
+    </w:p>
+    <w:p>
+      <w:pPr>
+        <w:rPr>
+          <w:rFonts w:ascii="Arial" w:hAnsi="Arial"/>
+        </w:rPr>
+      </w:pPr>
+      <w:r>
+        <w:rPr>
+          <w:rFonts w:ascii="Arial" w:hAnsi="Arial"/>
+        </w:rPr>
+        <w:t>As a service provider, I want to be able to communicate with consumers online so that I can better understand their needs and opinions.</w:t>
+      </w:r>
+    </w:p>
+    <w:p>
+      <w:pPr>
+        <w:rPr>
+          <w:rFonts w:ascii="Arial" w:hAnsi="Arial"/>
+        </w:rPr>
+      </w:pPr>
+    </w:p>
+    <w:p>
+      <w:pPr>
+        <w:rPr>
+          <w:rFonts w:ascii="Arial" w:hAnsi="Arial"/>
+        </w:rPr>
+      </w:pPr>
+    </w:p>
+    <w:p>
+      <w:pPr>
+        <w:rPr>
+          <w:rFonts w:ascii="Arial" w:hAnsi="Arial" w:hint="eastAsia"/>
+        </w:rPr>
+      </w:pPr>
+    </w:p>
+    <w:p>
+      <w:pPr>
+        <w:rPr>
+          <w:rFonts w:ascii="Arial" w:hAnsi="Arial"/>
+        </w:rPr>
+      </w:pPr>
+      <w:r>
+        <w:rPr>
+          <w:rFonts w:ascii="Arial" w:hAnsi="Arial"/>
+        </w:rPr>
+        <w:t>As a service provider, I want to be able to view consumer feedback on my services so that I can improve my service quality.</w:t>
+      </w:r>
+    </w:p>
+    <w:p>
+      <w:pPr>
+        <w:rPr>
+          <w:rFonts w:ascii="Arial" w:hAnsi="Arial"/>
+        </w:rPr>
+      </w:pPr>
+    </w:p>
+    <w:p>
+      <w:pPr>
+        <w:rPr>
+          <w:rFonts w:ascii="Arial" w:hAnsi="Arial"/>
+        </w:rPr>
+      </w:pPr>
+      <w:r>
+        <w:rPr>
+          <w:rFonts w:ascii="Arial" w:hAnsi="Arial"/>
+        </w:rPr>
+        <w:t>As a service provider, I want to be able to view consumer history orders and feedback so that I can better understand consumer needs.</w:t>
+      </w:r>
+    </w:p>
+    <w:p>
+      <w:pPr>
+        <w:rPr>
+          <w:rFonts w:ascii="Arial" w:hAnsi="Arial"/>
+        </w:rPr>
+      </w:pPr>
+    </w:p>
+    <w:p>
+      <w:pPr>
+        <w:rPr>
+          <w:rFonts w:ascii="Arial" w:hAnsi="Arial"/>
+        </w:rPr>
+      </w:pPr>
+      <w:r>
+        <w:rPr>
+          <w:rFonts w:ascii="Arial" w:hAnsi="Arial"/>
+        </w:rPr>
+        <w:t>As a service provider, I want to be able to view my income and expenses so that I can better manage my finances.</w:t>
+      </w:r>
+    </w:p>
+    <w:p>
+      <w:pPr>
+        <w:rPr>
+          <w:rFonts w:ascii="Arial" w:hAnsi="Arial"/>
+        </w:rPr>
+      </w:pPr>
+    </w:p>
+    <w:p>
+      <w:pPr>
+        <w:rPr>
+          <w:rFonts w:ascii="Arial" w:hAnsi="Arial"/>
+        </w:rPr>
+      </w:pPr>
+      <w:r>
+        <w:rPr>
+          <w:rFonts w:ascii="Arial" w:hAnsi="Arial"/>
+        </w:rPr>
+        <w:lastRenderedPageBreak/>
+        <w:t>As a service provider, I want to be able to view information and feedback from other service providers so that I can better understand market conditions.</w:t>
+      </w:r>
+    </w:p>
+    <w:p>
+      <w:pPr>
+        <w:rPr>
+          <w:rFonts w:hint="eastAsia"/>
+        </w:rPr>
+      </w:pPr>
     </w:p>
     <w:sectPr>
       <w:pgSz w:w="11906" w:h="16838"/>
@@ -710,7 +1048,7 @@
 </file>
 
 <file path=word/endnotes.xml><?xml version="1.0" encoding="utf-8"?>
-<w:endnotes xmlns:wpc="http://schemas.microsoft.com/office/word/2010/wordprocessingCanvas" xmlns:cx="http://schemas.microsoft.com/office/drawing/2014/chartex" xmlns:cx1="http://schemas.microsoft.com/office/drawing/2015/9/8/chartex" xmlns:cx2="http://schemas.microsoft.com/office/drawing/2015/10/21/chartex" xmlns:cx3="http://schemas.microsoft.com/office/drawing/2016/5/9/chartex" xmlns:cx4="http://schemas.microsoft.com/office/drawing/2016/5/10/chartex" xmlns:cx5="http://schemas.microsoft.com/office/drawing/2016/5/11/chartex" xmlns:cx6="http://schemas.microsoft.com/office/drawing/2016/5/12/chartex" xmlns:cx7="http://schemas.microsoft.com/office/drawing/2016/5/13/chartex" xmlns:cx8="http://schemas.microsoft.com/office/drawing/2016/5/14/chartex" xmlns:mc="http://schemas.openxmlformats.org/markup-compatibility/2006" xmlns:aink="http://schemas.microsoft.com/office/drawing/2016/ink" xmlns:am3d="http://schemas.microsoft.com/office/drawing/2017/model3d" xmlns:o="urn:schemas-microsoft-com:office:office" xmlns:oel="http://schemas.microsoft.com/office/2019/extlst" xmlns:r="http://schemas.openxmlformats.org/officeDocument/2006/relationships" xmlns:m="http://schemas.openxmlformats.org/officeDocument/2006/math" xmlns:v="urn:schemas-microsoft-com:vml" xmlns:wp14="http://schemas.microsoft.com/office/word/2010/wordprocessingDrawing" xmlns:wp="http://schemas.openxmlformats.org/drawingml/2006/wordprocessingDrawing" xmlns:w10="urn:schemas-microsoft-com:office:word" xmlns:w="http://schemas.openxmlformats.org/wordprocessingml/2006/main" xmlns:w14="http://schemas.microsoft.com/office/word/2010/wordml" xmlns:w15="http://schemas.microsoft.com/office/word/2012/wordml" xmlns:w16cex="http://schemas.microsoft.com/office/word/2018/wordml/cex" xmlns:w16cid="http://schemas.microsoft.com/office/word/2016/wordml/cid" xmlns:w16="http://schemas.microsoft.com/office/word/2018/wordml" xmlns:w16du="http://schemas.microsoft.com/office/word/2023/wordml/word16du" xmlns:w16sdtdh="http://schemas.microsoft.com/office/word/2020/wordml/sdtdatahash" xmlns:w16se="http://schemas.microsoft.com/office/word/2015/wordml/symex" xmlns:wpg="http://schemas.microsoft.com/office/word/2010/wordprocessingGroup" xmlns:wpi="http://schemas.microsoft.com/office/word/2010/wordprocessingInk" xmlns:wne="http://schemas.microsoft.com/office/word/2006/wordml" xmlns:wps="http://schemas.microsoft.com/office/word/2010/wordprocessingShape" mc:Ignorable="w14 w15 w16se w16cid w16 w16cex w16sdtdh wp14">
+<w:endnotes xmlns:wpc="http://schemas.microsoft.com/office/word/2010/wordprocessingCanvas" xmlns:cx="http://schemas.microsoft.com/office/drawing/2014/chartex" xmlns:cx1="http://schemas.microsoft.com/office/drawing/2015/9/8/chartex" xmlns:cx2="http://schemas.microsoft.com/office/drawing/2015/10/21/chartex" xmlns:cx3="http://schemas.microsoft.com/office/drawing/2016/5/9/chartex" xmlns:cx4="http://schemas.microsoft.com/office/drawing/2016/5/10/chartex" xmlns:cx5="http://schemas.microsoft.com/office/drawing/2016/5/11/chartex" xmlns:cx6="http://schemas.microsoft.com/office/drawing/2016/5/12/chartex" xmlns:cx7="http://schemas.microsoft.com/office/drawing/2016/5/13/chartex" xmlns:cx8="http://schemas.microsoft.com/office/drawing/2016/5/14/chartex" xmlns:mc="http://schemas.openxmlformats.org/markup-compatibility/2006" xmlns:aink="http://schemas.microsoft.com/office/drawing/2016/ink" xmlns:am3d="http://schemas.microsoft.com/office/drawing/2017/model3d" xmlns:o="urn:schemas-microsoft-com:office:office" xmlns:oel="http://schemas.microsoft.com/office/2019/extlst" xmlns:r="http://schemas.openxmlformats.org/officeDocument/2006/relationships" xmlns:m="http://schemas.openxmlformats.org/officeDocument/2006/math" xmlns:v="urn:schemas-microsoft-com:vml" xmlns:wp14="http://schemas.microsoft.com/office/word/2010/wordprocessingDrawing" xmlns:wp="http://schemas.openxmlformats.org/drawingml/2006/wordprocessingDrawing" xmlns:w10="urn:schemas-microsoft-com:office:word" xmlns:w="http://schemas.openxmlformats.org/wordprocessingml/2006/main" xmlns:w14="http://schemas.microsoft.com/office/word/2010/wordml" xmlns:w15="http://schemas.microsoft.com/office/word/2012/wordml" xmlns:w16cex="http://schemas.microsoft.com/office/word/2018/wordml/cex" xmlns:w16cid="http://schemas.microsoft.com/office/word/2016/wordml/cid" xmlns:w16="http://schemas.microsoft.com/office/word/2018/wordml" xmlns:w16sdtdh="http://schemas.microsoft.com/office/word/2020/wordml/sdtdatahash" xmlns:w16se="http://schemas.microsoft.com/office/word/2015/wordml/symex" xmlns:wpg="http://schemas.microsoft.com/office/word/2010/wordprocessingGroup" xmlns:wpi="http://schemas.microsoft.com/office/word/2010/wordprocessingInk" xmlns:wne="http://schemas.microsoft.com/office/word/2006/wordml" xmlns:wps="http://schemas.microsoft.com/office/word/2010/wordprocessingShape" mc:Ignorable="w14 w15 w16se w16cid w16 w16cex w16sdtdh wp14">
   <w:endnote w:type="separator" w:id="-1">
     <w:p>
       <w:r>
@@ -729,7 +1067,7 @@
 </file>
 
 <file path=word/footnotes.xml><?xml version="1.0" encoding="utf-8"?>
-<w:footnotes xmlns:wpc="http://schemas.microsoft.com/office/word/2010/wordprocessingCanvas" xmlns:cx="http://schemas.microsoft.com/office/drawing/2014/chartex" xmlns:cx1="http://schemas.microsoft.com/office/drawing/2015/9/8/chartex" xmlns:cx2="http://schemas.microsoft.com/office/drawing/2015/10/21/chartex" xmlns:cx3="http://schemas.microsoft.com/office/drawing/2016/5/9/chartex" xmlns:cx4="http://schemas.microsoft.com/office/drawing/2016/5/10/chartex" xmlns:cx5="http://schemas.microsoft.com/office/drawing/2016/5/11/chartex" xmlns:cx6="http://schemas.microsoft.com/office/drawing/2016/5/12/chartex" xmlns:cx7="http://schemas.microsoft.com/office/drawing/2016/5/13/chartex" xmlns:cx8="http://schemas.microsoft.com/office/drawing/2016/5/14/chartex" xmlns:mc="http://schemas.openxmlformats.org/markup-compatibility/2006" xmlns:aink="http://schemas.microsoft.com/office/drawing/2016/ink" xmlns:am3d="http://schemas.microsoft.com/office/drawing/2017/model3d" xmlns:o="urn:schemas-microsoft-com:office:office" xmlns:oel="http://schemas.microsoft.com/office/2019/extlst" xmlns:r="http://schemas.openxmlformats.org/officeDocument/2006/relationships" xmlns:m="http://schemas.openxmlformats.org/officeDocument/2006/math" xmlns:v="urn:schemas-microsoft-com:vml" xmlns:wp14="http://schemas.microsoft.com/office/word/2010/wordprocessingDrawing" xmlns:wp="http://schemas.openxmlformats.org/drawingml/2006/wordprocessingDrawing" xmlns:w10="urn:schemas-microsoft-com:office:word" xmlns:w="http://schemas.openxmlformats.org/wordprocessingml/2006/main" xmlns:w14="http://schemas.microsoft.com/office/word/2010/wordml" xmlns:w15="http://schemas.microsoft.com/office/word/2012/wordml" xmlns:w16cex="http://schemas.microsoft.com/office/word/2018/wordml/cex" xmlns:w16cid="http://schemas.microsoft.com/office/word/2016/wordml/cid" xmlns:w16="http://schemas.microsoft.com/office/word/2018/wordml" xmlns:w16du="http://schemas.microsoft.com/office/word/2023/wordml/word16du" xmlns:w16sdtdh="http://schemas.microsoft.com/office/word/2020/wordml/sdtdatahash" xmlns:w16se="http://schemas.microsoft.com/office/word/2015/wordml/symex" xmlns:wpg="http://schemas.microsoft.com/office/word/2010/wordprocessingGroup" xmlns:wpi="http://schemas.microsoft.com/office/word/2010/wordprocessingInk" xmlns:wne="http://schemas.microsoft.com/office/word/2006/wordml" xmlns:wps="http://schemas.microsoft.com/office/word/2010/wordprocessingShape" mc:Ignorable="w14 w15 w16se w16cid w16 w16cex w16sdtdh wp14">
+<w:footnotes xmlns:wpc="http://schemas.microsoft.com/office/word/2010/wordprocessingCanvas" xmlns:cx="http://schemas.microsoft.com/office/drawing/2014/chartex" xmlns:cx1="http://schemas.microsoft.com/office/drawing/2015/9/8/chartex" xmlns:cx2="http://schemas.microsoft.com/office/drawing/2015/10/21/chartex" xmlns:cx3="http://schemas.microsoft.com/office/drawing/2016/5/9/chartex" xmlns:cx4="http://schemas.microsoft.com/office/drawing/2016/5/10/chartex" xmlns:cx5="http://schemas.microsoft.com/office/drawing/2016/5/11/chartex" xmlns:cx6="http://schemas.microsoft.com/office/drawing/2016/5/12/chartex" xmlns:cx7="http://schemas.microsoft.com/office/drawing/2016/5/13/chartex" xmlns:cx8="http://schemas.microsoft.com/office/drawing/2016/5/14/chartex" xmlns:mc="http://schemas.openxmlformats.org/markup-compatibility/2006" xmlns:aink="http://schemas.microsoft.com/office/drawing/2016/ink" xmlns:am3d="http://schemas.microsoft.com/office/drawing/2017/model3d" xmlns:o="urn:schemas-microsoft-com:office:office" xmlns:oel="http://schemas.microsoft.com/office/2019/extlst" xmlns:r="http://schemas.openxmlformats.org/officeDocument/2006/relationships" xmlns:m="http://schemas.openxmlformats.org/officeDocument/2006/math" xmlns:v="urn:schemas-microsoft-com:vml" xmlns:wp14="http://schemas.microsoft.com/office/word/2010/wordprocessingDrawing" xmlns:wp="http://schemas.openxmlformats.org/drawingml/2006/wordprocessingDrawing" xmlns:w10="urn:schemas-microsoft-com:office:word" xmlns:w="http://schemas.openxmlformats.org/wordprocessingml/2006/main" xmlns:w14="http://schemas.microsoft.com/office/word/2010/wordml" xmlns:w15="http://schemas.microsoft.com/office/word/2012/wordml" xmlns:w16cex="http://schemas.microsoft.com/office/word/2018/wordml/cex" xmlns:w16cid="http://schemas.microsoft.com/office/word/2016/wordml/cid" xmlns:w16="http://schemas.microsoft.com/office/word/2018/wordml" xmlns:w16sdtdh="http://schemas.microsoft.com/office/word/2020/wordml/sdtdatahash" xmlns:w16se="http://schemas.microsoft.com/office/word/2015/wordml/symex" xmlns:wpg="http://schemas.microsoft.com/office/word/2010/wordprocessingGroup" xmlns:wpi="http://schemas.microsoft.com/office/word/2010/wordprocessingInk" xmlns:wne="http://schemas.microsoft.com/office/word/2006/wordml" xmlns:wps="http://schemas.microsoft.com/office/word/2010/wordprocessingShape" mc:Ignorable="w14 w15 w16se w16cid w16 w16cex w16sdtdh wp14">
   <w:footnote w:type="separator" w:id="-1">
     <w:p>
       <w:r>

</xml_diff>